<commit_message>
UPDATE: Preparacion del proyecto
</commit_message>
<xml_diff>
--- a/Preparación del proyecto.docx
+++ b/Preparación del proyecto.docx
@@ -4,7 +4,94 @@
   <w:body>
     <w:p>
       <w:r>
-        <w:t>Apartado a desarrollar:</w:t>
+        <w:t>Habrá diferentes tipos de Usuario:</w:t>
+      </w:r>
+    </w:p>
+    <w:p>
+      <w:pPr>
+        <w:pStyle w:val="Prrafodelista"/>
+        <w:numPr>
+          <w:ilvl w:val="0"/>
+          <w:numId w:val="6"/>
+        </w:numPr>
+      </w:pPr>
+      <w:r>
+        <w:t>Cliente</w:t>
+      </w:r>
+    </w:p>
+    <w:p>
+      <w:pPr>
+        <w:pStyle w:val="Prrafodelista"/>
+        <w:numPr>
+          <w:ilvl w:val="0"/>
+          <w:numId w:val="6"/>
+        </w:numPr>
+      </w:pPr>
+      <w:r>
+        <w:t>“</w:t>
+      </w:r>
+      <w:r>
+        <w:t>S</w:t>
+      </w:r>
+      <w:r>
+        <w:t xml:space="preserve">uper” </w:t>
+      </w:r>
+      <w:r>
+        <w:t>A</w:t>
+      </w:r>
+      <w:r>
+        <w:t>dministrador que creará o designará los usuarios y</w:t>
+      </w:r>
+      <w:r>
+        <w:t xml:space="preserve"> le dará a cada uno de ellos los permisos pertinentes.</w:t>
+      </w:r>
+    </w:p>
+    <w:p>
+      <w:pPr>
+        <w:pStyle w:val="Prrafodelista"/>
+        <w:numPr>
+          <w:ilvl w:val="0"/>
+          <w:numId w:val="6"/>
+        </w:numPr>
+      </w:pPr>
+      <w:r>
+        <w:t>Usuario que Creará Clientes</w:t>
+      </w:r>
+    </w:p>
+    <w:p>
+      <w:pPr>
+        <w:pStyle w:val="Prrafodelista"/>
+        <w:numPr>
+          <w:ilvl w:val="0"/>
+          <w:numId w:val="6"/>
+        </w:numPr>
+      </w:pPr>
+      <w:r>
+        <w:t>Usuario Departamento de Gestión de Incidencias</w:t>
+      </w:r>
+    </w:p>
+    <w:p>
+      <w:pPr>
+        <w:pStyle w:val="Prrafodelista"/>
+        <w:numPr>
+          <w:ilvl w:val="0"/>
+          <w:numId w:val="6"/>
+        </w:numPr>
+      </w:pPr>
+      <w:r>
+        <w:t>Usuario Atención al Cliente</w:t>
+      </w:r>
+    </w:p>
+    <w:p/>
+    <w:p>
+      <w:r>
+        <w:t>Apartado</w:t>
+      </w:r>
+      <w:r>
+        <w:t>s</w:t>
+      </w:r>
+      <w:r>
+        <w:t xml:space="preserve"> a desarrollar:</w:t>
       </w:r>
     </w:p>
     <w:p>
@@ -18,6 +105,9 @@
       <w:r>
         <w:t>WEB</w:t>
       </w:r>
+      <w:r>
+        <w:t xml:space="preserve"> </w:t>
+      </w:r>
     </w:p>
     <w:p>
       <w:pPr>
@@ -41,6 +131,18 @@
       </w:pPr>
       <w:r>
         <w:t>LAVANDERÍA</w:t>
+      </w:r>
+    </w:p>
+    <w:p>
+      <w:pPr>
+        <w:pStyle w:val="Prrafodelista"/>
+        <w:numPr>
+          <w:ilvl w:val="0"/>
+          <w:numId w:val="3"/>
+        </w:numPr>
+      </w:pPr>
+      <w:r>
+        <w:t xml:space="preserve">BASE DE DATOS </w:t>
       </w:r>
     </w:p>
     <w:p/>
@@ -214,6 +316,7 @@
         <w:rPr>
           <w:noProof/>
         </w:rPr>
+        <w:lastRenderedPageBreak/>
         <w:drawing>
           <wp:inline distT="0" distB="0" distL="0" distR="0" wp14:anchorId="3908DAFC" wp14:editId="770BC706">
             <wp:extent cx="5400040" cy="3037840"/>
@@ -259,7 +362,6 @@
     </w:p>
     <w:p>
       <w:r>
-        <w:lastRenderedPageBreak/>
         <w:t xml:space="preserve">En la página de </w:t>
       </w:r>
       <w:r>
@@ -306,15 +408,7 @@
         </w:numPr>
       </w:pPr>
       <w:r>
-        <w:t xml:space="preserve">DESCRIPCIÓN (requerida) -&gt; por ejemplo un </w:t>
-      </w:r>
-      <w:proofErr w:type="spellStart"/>
-      <w:r>
-        <w:t>textarea</w:t>
-      </w:r>
-      <w:proofErr w:type="spellEnd"/>
-      <w:r>
-        <w:t xml:space="preserve"> donde exponga el problema.</w:t>
+        <w:t>DESCRIPCIÓN (requerida) -&gt; por ejemplo un textarea donde exponga el problema.</w:t>
       </w:r>
     </w:p>
     <w:p>
@@ -337,13 +431,8 @@
           <w:numId w:val="5"/>
         </w:numPr>
       </w:pPr>
-      <w:proofErr w:type="spellStart"/>
-      <w:r>
-        <w:t>Nº</w:t>
-      </w:r>
-      <w:proofErr w:type="spellEnd"/>
-      <w:r>
-        <w:t xml:space="preserve"> ALBARÁN (INT)</w:t>
+      <w:r>
+        <w:t>Nº ALBARÁN (INT)</w:t>
       </w:r>
     </w:p>
     <w:p>
@@ -354,16 +443,59 @@
           <w:numId w:val="5"/>
         </w:numPr>
       </w:pPr>
-      <w:proofErr w:type="spellStart"/>
-      <w:r>
-        <w:t>Nº</w:t>
-      </w:r>
-      <w:proofErr w:type="spellEnd"/>
-      <w:r>
-        <w:t xml:space="preserve"> ETIQUETA/S (INT) -&gt; puede haber má</w:t>
+      <w:r>
+        <w:t>Nº ETIQUETA/S (INT) -&gt; puede haber má</w:t>
       </w:r>
       <w:r>
         <w:t>s de una etiqueta por lo que habrá que dar la opción de pode añadir más de una.</w:t>
+      </w:r>
+    </w:p>
+    <w:p>
+      <w:r>
+        <w:rPr>
+          <w:noProof/>
+        </w:rPr>
+        <w:drawing>
+          <wp:inline distT="0" distB="0" distL="0" distR="0" wp14:anchorId="63844B3B" wp14:editId="35887D9E">
+            <wp:extent cx="5400040" cy="3037840"/>
+            <wp:effectExtent l="0" t="0" r="0" b="0"/>
+            <wp:docPr id="438340946" name="Imagen 1"/>
+            <wp:cNvGraphicFramePr>
+              <a:graphicFrameLocks xmlns:a="http://schemas.openxmlformats.org/drawingml/2006/main" noChangeAspect="1"/>
+            </wp:cNvGraphicFramePr>
+            <a:graphic xmlns:a="http://schemas.openxmlformats.org/drawingml/2006/main">
+              <a:graphicData uri="http://schemas.openxmlformats.org/drawingml/2006/picture">
+                <pic:pic xmlns:pic="http://schemas.openxmlformats.org/drawingml/2006/picture">
+                  <pic:nvPicPr>
+                    <pic:cNvPr id="438340946" name="Imagen 438340946"/>
+                    <pic:cNvPicPr/>
+                  </pic:nvPicPr>
+                  <pic:blipFill>
+                    <a:blip r:embed="rId7" cstate="print">
+                      <a:extLst>
+                        <a:ext uri="{28A0092B-C50C-407E-A947-70E740481C1C}">
+                          <a14:useLocalDpi xmlns:a14="http://schemas.microsoft.com/office/drawing/2010/main" val="0"/>
+                        </a:ext>
+                      </a:extLst>
+                    </a:blip>
+                    <a:stretch>
+                      <a:fillRect/>
+                    </a:stretch>
+                  </pic:blipFill>
+                  <pic:spPr>
+                    <a:xfrm>
+                      <a:off x="0" y="0"/>
+                      <a:ext cx="5400040" cy="3037840"/>
+                    </a:xfrm>
+                    <a:prstGeom prst="rect">
+                      <a:avLst/>
+                    </a:prstGeom>
+                  </pic:spPr>
+                </pic:pic>
+              </a:graphicData>
+            </a:graphic>
+          </wp:inline>
+        </w:drawing>
       </w:r>
     </w:p>
     <w:p/>
@@ -381,6 +513,7 @@
         </w:numPr>
       </w:pPr>
       <w:r>
+        <w:lastRenderedPageBreak/>
         <w:t>Saldrá un modal</w:t>
       </w:r>
       <w:r>
@@ -390,23 +523,7 @@
         <w:t>o mensaje</w:t>
       </w:r>
       <w:r>
-        <w:t xml:space="preserve">, o se redirigirá a una página nueva confirmando el registro de esa incidencia y el </w:t>
-      </w:r>
-      <w:proofErr w:type="spellStart"/>
-      <w:r>
-        <w:t>nº</w:t>
-      </w:r>
-      <w:proofErr w:type="spellEnd"/>
-      <w:r>
-        <w:t xml:space="preserve"> de registro (año-</w:t>
-      </w:r>
-      <w:proofErr w:type="spellStart"/>
-      <w:r>
-        <w:t>nº</w:t>
-      </w:r>
-      <w:proofErr w:type="spellEnd"/>
-      <w:r>
-        <w:t xml:space="preserve"> incremental, por ejemplo 2025-0001).</w:t>
+        <w:t>, o se redirigirá a una página nueva confirmando el registro de esa incidencia y el nº de registro (año-nº incremental, por ejemplo 2025-0001).</w:t>
       </w:r>
     </w:p>
     <w:p>
@@ -418,15 +535,7 @@
         </w:numPr>
       </w:pPr>
       <w:r>
-        <w:t xml:space="preserve">Se enviará un correo electrónico al cliente, al departamento de incidencias, atención de cliente y al gerente de la lavandería con el </w:t>
-      </w:r>
-      <w:proofErr w:type="spellStart"/>
-      <w:r>
-        <w:t>nº</w:t>
-      </w:r>
-      <w:proofErr w:type="spellEnd"/>
-      <w:r>
-        <w:t xml:space="preserve"> de registro y la información del formulario.</w:t>
+        <w:t>Se enviará un correo electrónico al cliente, al departamento de incidencias, atención de cliente y al gerente de la lavandería con el nº de registro y la información del formulario.</w:t>
       </w:r>
     </w:p>
     <w:p>
@@ -450,17 +559,651 @@
         </w:numPr>
       </w:pPr>
       <w:r>
-        <w:t xml:space="preserve">En Historial de Incidencias podrá revisar esta información consultándolo por </w:t>
-      </w:r>
-      <w:proofErr w:type="spellStart"/>
-      <w:r>
-        <w:t>nº</w:t>
-      </w:r>
-      <w:proofErr w:type="spellEnd"/>
-      <w:r>
-        <w:t xml:space="preserve"> de registro. </w:t>
-      </w:r>
-    </w:p>
+        <w:t xml:space="preserve">En Historial de Incidencias podrá revisar esta información consultándolo por nº de registro. </w:t>
+      </w:r>
+    </w:p>
+    <w:p>
+      <w:r>
+        <w:rPr>
+          <w:noProof/>
+        </w:rPr>
+        <w:drawing>
+          <wp:inline distT="0" distB="0" distL="0" distR="0" wp14:anchorId="7020083B" wp14:editId="0050C454">
+            <wp:extent cx="5400040" cy="3037840"/>
+            <wp:effectExtent l="0" t="0" r="0" b="0"/>
+            <wp:docPr id="693762759" name="Imagen 2"/>
+            <wp:cNvGraphicFramePr>
+              <a:graphicFrameLocks xmlns:a="http://schemas.openxmlformats.org/drawingml/2006/main" noChangeAspect="1"/>
+            </wp:cNvGraphicFramePr>
+            <a:graphic xmlns:a="http://schemas.openxmlformats.org/drawingml/2006/main">
+              <a:graphicData uri="http://schemas.openxmlformats.org/drawingml/2006/picture">
+                <pic:pic xmlns:pic="http://schemas.openxmlformats.org/drawingml/2006/picture">
+                  <pic:nvPicPr>
+                    <pic:cNvPr id="693762759" name="Imagen 693762759"/>
+                    <pic:cNvPicPr/>
+                  </pic:nvPicPr>
+                  <pic:blipFill>
+                    <a:blip r:embed="rId8" cstate="print">
+                      <a:extLst>
+                        <a:ext uri="{28A0092B-C50C-407E-A947-70E740481C1C}">
+                          <a14:useLocalDpi xmlns:a14="http://schemas.microsoft.com/office/drawing/2010/main" val="0"/>
+                        </a:ext>
+                      </a:extLst>
+                    </a:blip>
+                    <a:stretch>
+                      <a:fillRect/>
+                    </a:stretch>
+                  </pic:blipFill>
+                  <pic:spPr>
+                    <a:xfrm>
+                      <a:off x="0" y="0"/>
+                      <a:ext cx="5400040" cy="3037840"/>
+                    </a:xfrm>
+                    <a:prstGeom prst="rect">
+                      <a:avLst/>
+                    </a:prstGeom>
+                  </pic:spPr>
+                </pic:pic>
+              </a:graphicData>
+            </a:graphic>
+          </wp:inline>
+        </w:drawing>
+      </w:r>
+    </w:p>
+    <w:p/>
+    <w:p>
+      <w:r>
+        <w:t>En la página</w:t>
+      </w:r>
+      <w:r>
+        <w:t xml:space="preserve"> de </w:t>
+      </w:r>
+      <w:r>
+        <w:rPr>
+          <w:b/>
+          <w:bCs/>
+        </w:rPr>
+        <w:t>Perfil</w:t>
+      </w:r>
+      <w:r>
+        <w:t>, el</w:t>
+      </w:r>
+      <w:r>
+        <w:t xml:space="preserve"> cliente podrá consultar sus datos y sólo podrá modificar su contraseña. Para modificar los datos tendrá que ponerse en contacto con la lavandería.</w:t>
+      </w:r>
+    </w:p>
+    <w:p>
+      <w:r>
+        <w:rPr>
+          <w:noProof/>
+        </w:rPr>
+        <w:drawing>
+          <wp:inline distT="0" distB="0" distL="0" distR="0" wp14:anchorId="52D4CF52" wp14:editId="1F7255C2">
+            <wp:extent cx="5400040" cy="3037840"/>
+            <wp:effectExtent l="0" t="0" r="0" b="0"/>
+            <wp:docPr id="399016853" name="Imagen 3"/>
+            <wp:cNvGraphicFramePr>
+              <a:graphicFrameLocks xmlns:a="http://schemas.openxmlformats.org/drawingml/2006/main" noChangeAspect="1"/>
+            </wp:cNvGraphicFramePr>
+            <a:graphic xmlns:a="http://schemas.openxmlformats.org/drawingml/2006/main">
+              <a:graphicData uri="http://schemas.openxmlformats.org/drawingml/2006/picture">
+                <pic:pic xmlns:pic="http://schemas.openxmlformats.org/drawingml/2006/picture">
+                  <pic:nvPicPr>
+                    <pic:cNvPr id="399016853" name="Imagen 399016853"/>
+                    <pic:cNvPicPr/>
+                  </pic:nvPicPr>
+                  <pic:blipFill>
+                    <a:blip r:embed="rId9" cstate="print">
+                      <a:extLst>
+                        <a:ext uri="{28A0092B-C50C-407E-A947-70E740481C1C}">
+                          <a14:useLocalDpi xmlns:a14="http://schemas.microsoft.com/office/drawing/2010/main" val="0"/>
+                        </a:ext>
+                      </a:extLst>
+                    </a:blip>
+                    <a:stretch>
+                      <a:fillRect/>
+                    </a:stretch>
+                  </pic:blipFill>
+                  <pic:spPr>
+                    <a:xfrm>
+                      <a:off x="0" y="0"/>
+                      <a:ext cx="5400040" cy="3037840"/>
+                    </a:xfrm>
+                    <a:prstGeom prst="rect">
+                      <a:avLst/>
+                    </a:prstGeom>
+                  </pic:spPr>
+                </pic:pic>
+              </a:graphicData>
+            </a:graphic>
+          </wp:inline>
+        </w:drawing>
+      </w:r>
+    </w:p>
+    <w:p/>
+    <w:p>
+      <w:pPr>
+        <w:pStyle w:val="Prrafodelista"/>
+        <w:numPr>
+          <w:ilvl w:val="0"/>
+          <w:numId w:val="4"/>
+        </w:numPr>
+      </w:pPr>
+      <w:r>
+        <w:t>APP</w:t>
+      </w:r>
+    </w:p>
+    <w:p>
+      <w:pPr>
+        <w:pStyle w:val="Prrafodelista"/>
+        <w:numPr>
+          <w:ilvl w:val="0"/>
+          <w:numId w:val="4"/>
+        </w:numPr>
+      </w:pPr>
+      <w:r>
+        <w:lastRenderedPageBreak/>
+        <w:t>LAVANDERÍA</w:t>
+      </w:r>
+    </w:p>
+    <w:p>
+      <w:pPr>
+        <w:pStyle w:val="Prrafodelista"/>
+        <w:numPr>
+          <w:ilvl w:val="0"/>
+          <w:numId w:val="4"/>
+        </w:numPr>
+      </w:pPr>
+      <w:r>
+        <w:t>BASE DE DATOS</w:t>
+      </w:r>
+    </w:p>
+    <w:p>
+      <w:pPr>
+        <w:rPr>
+          <w:b/>
+          <w:bCs/>
+        </w:rPr>
+      </w:pPr>
+      <w:r>
+        <w:rPr>
+          <w:b/>
+          <w:bCs/>
+        </w:rPr>
+        <w:t>Tabla Formulario</w:t>
+      </w:r>
+    </w:p>
+    <w:tbl>
+      <w:tblPr>
+        <w:tblStyle w:val="Tablaconcuadrcula"/>
+        <w:tblW w:w="11057" w:type="dxa"/>
+        <w:tblInd w:w="-1139" w:type="dxa"/>
+        <w:tblLayout w:type="fixed"/>
+        <w:tblLook w:val="04A0" w:firstRow="1" w:lastRow="0" w:firstColumn="1" w:lastColumn="0" w:noHBand="0" w:noVBand="1"/>
+      </w:tblPr>
+      <w:tblGrid>
+        <w:gridCol w:w="521"/>
+        <w:gridCol w:w="2031"/>
+        <w:gridCol w:w="1177"/>
+        <w:gridCol w:w="1579"/>
+        <w:gridCol w:w="1496"/>
+        <w:gridCol w:w="1843"/>
+        <w:gridCol w:w="1134"/>
+        <w:gridCol w:w="1276"/>
+      </w:tblGrid>
+      <w:tr>
+        <w:trPr>
+          <w:trHeight w:val="567"/>
+        </w:trPr>
+        <w:tc>
+          <w:tcPr>
+            <w:tcW w:w="521" w:type="dxa"/>
+            <w:vAlign w:val="center"/>
+          </w:tcPr>
+          <w:p>
+            <w:pPr>
+              <w:jc w:val="center"/>
+            </w:pPr>
+            <w:r>
+              <w:t>id</w:t>
+            </w:r>
+          </w:p>
+        </w:tc>
+        <w:tc>
+          <w:tcPr>
+            <w:tcW w:w="2031" w:type="dxa"/>
+            <w:vAlign w:val="center"/>
+          </w:tcPr>
+          <w:p>
+            <w:pPr>
+              <w:jc w:val="center"/>
+            </w:pPr>
+            <w:r>
+              <w:t>id_registro</w:t>
+            </w:r>
+          </w:p>
+        </w:tc>
+        <w:tc>
+          <w:tcPr>
+            <w:tcW w:w="1177" w:type="dxa"/>
+            <w:vAlign w:val="center"/>
+          </w:tcPr>
+          <w:p>
+            <w:pPr>
+              <w:jc w:val="center"/>
+            </w:pPr>
+            <w:r>
+              <w:t>establecimiento</w:t>
+            </w:r>
+          </w:p>
+        </w:tc>
+        <w:tc>
+          <w:tcPr>
+            <w:tcW w:w="1579" w:type="dxa"/>
+            <w:vAlign w:val="center"/>
+          </w:tcPr>
+          <w:p>
+            <w:pPr>
+              <w:jc w:val="center"/>
+            </w:pPr>
+            <w:r>
+              <w:t>tipo_incidencia</w:t>
+            </w:r>
+          </w:p>
+        </w:tc>
+        <w:tc>
+          <w:tcPr>
+            <w:tcW w:w="1496" w:type="dxa"/>
+            <w:vAlign w:val="center"/>
+          </w:tcPr>
+          <w:p>
+            <w:pPr>
+              <w:jc w:val="center"/>
+            </w:pPr>
+            <w:r>
+              <w:t>descripcion</w:t>
+            </w:r>
+          </w:p>
+        </w:tc>
+        <w:tc>
+          <w:tcPr>
+            <w:tcW w:w="1843" w:type="dxa"/>
+            <w:vAlign w:val="center"/>
+          </w:tcPr>
+          <w:p>
+            <w:pPr>
+              <w:jc w:val="center"/>
+            </w:pPr>
+            <w:r>
+              <w:t>fecha_incidencia</w:t>
+            </w:r>
+          </w:p>
+        </w:tc>
+        <w:tc>
+          <w:tcPr>
+            <w:tcW w:w="1134" w:type="dxa"/>
+            <w:vAlign w:val="center"/>
+          </w:tcPr>
+          <w:p>
+            <w:pPr>
+              <w:jc w:val="center"/>
+            </w:pPr>
+            <w:r>
+              <w:t>albaran</w:t>
+            </w:r>
+          </w:p>
+        </w:tc>
+        <w:tc>
+          <w:tcPr>
+            <w:tcW w:w="1276" w:type="dxa"/>
+            <w:vAlign w:val="center"/>
+          </w:tcPr>
+          <w:p>
+            <w:pPr>
+              <w:jc w:val="center"/>
+            </w:pPr>
+            <w:r>
+              <w:t>etiquetas</w:t>
+            </w:r>
+          </w:p>
+        </w:tc>
+      </w:tr>
+      <w:tr>
+        <w:trPr>
+          <w:trHeight w:val="567"/>
+        </w:trPr>
+        <w:tc>
+          <w:tcPr>
+            <w:tcW w:w="521" w:type="dxa"/>
+            <w:vAlign w:val="center"/>
+          </w:tcPr>
+          <w:p>
+            <w:pPr>
+              <w:jc w:val="center"/>
+            </w:pPr>
+            <w:r>
+              <w:t>INT</w:t>
+            </w:r>
+          </w:p>
+        </w:tc>
+        <w:tc>
+          <w:tcPr>
+            <w:tcW w:w="2031" w:type="dxa"/>
+            <w:vAlign w:val="center"/>
+          </w:tcPr>
+          <w:p>
+            <w:pPr>
+              <w:jc w:val="center"/>
+            </w:pPr>
+            <w:r>
+              <w:t>CONCAT(anio,’-‘, id)</w:t>
+            </w:r>
+          </w:p>
+        </w:tc>
+        <w:tc>
+          <w:tcPr>
+            <w:tcW w:w="1177" w:type="dxa"/>
+            <w:vAlign w:val="center"/>
+          </w:tcPr>
+          <w:p>
+            <w:pPr>
+              <w:jc w:val="center"/>
+            </w:pPr>
+            <w:r>
+              <w:t>VARCHAR (de otra tabla)</w:t>
+            </w:r>
+          </w:p>
+        </w:tc>
+        <w:tc>
+          <w:tcPr>
+            <w:tcW w:w="1579" w:type="dxa"/>
+            <w:vAlign w:val="center"/>
+          </w:tcPr>
+          <w:p>
+            <w:pPr>
+              <w:jc w:val="center"/>
+            </w:pPr>
+            <w:r>
+              <w:t>ENUM (o crear otra tabla)</w:t>
+            </w:r>
+          </w:p>
+        </w:tc>
+        <w:tc>
+          <w:tcPr>
+            <w:tcW w:w="1496" w:type="dxa"/>
+            <w:vAlign w:val="center"/>
+          </w:tcPr>
+          <w:p>
+            <w:pPr>
+              <w:jc w:val="center"/>
+            </w:pPr>
+            <w:r>
+              <w:t>VARCHAR</w:t>
+            </w:r>
+          </w:p>
+        </w:tc>
+        <w:tc>
+          <w:tcPr>
+            <w:tcW w:w="1843" w:type="dxa"/>
+            <w:vAlign w:val="center"/>
+          </w:tcPr>
+          <w:p>
+            <w:pPr>
+              <w:jc w:val="center"/>
+            </w:pPr>
+            <w:r>
+              <w:t>DATATIME</w:t>
+            </w:r>
+          </w:p>
+        </w:tc>
+        <w:tc>
+          <w:tcPr>
+            <w:tcW w:w="1134" w:type="dxa"/>
+            <w:vAlign w:val="center"/>
+          </w:tcPr>
+          <w:p>
+            <w:pPr>
+              <w:jc w:val="center"/>
+            </w:pPr>
+            <w:r>
+              <w:t>INT</w:t>
+            </w:r>
+          </w:p>
+        </w:tc>
+        <w:tc>
+          <w:tcPr>
+            <w:tcW w:w="1276" w:type="dxa"/>
+            <w:vAlign w:val="center"/>
+          </w:tcPr>
+          <w:p>
+            <w:pPr>
+              <w:jc w:val="center"/>
+            </w:pPr>
+            <w:r>
+              <w:t>INT</w:t>
+            </w:r>
+          </w:p>
+        </w:tc>
+      </w:tr>
+    </w:tbl>
+    <w:p/>
+    <w:p>
+      <w:pPr>
+        <w:rPr>
+          <w:b/>
+          <w:bCs/>
+        </w:rPr>
+      </w:pPr>
+      <w:r>
+        <w:rPr>
+          <w:b/>
+          <w:bCs/>
+        </w:rPr>
+        <w:t>Tabla Establecimientos</w:t>
+      </w:r>
+    </w:p>
+    <w:tbl>
+      <w:tblPr>
+        <w:tblStyle w:val="Tablaconcuadrcula"/>
+        <w:tblW w:w="0" w:type="auto"/>
+        <w:tblLook w:val="04A0" w:firstRow="1" w:lastRow="0" w:firstColumn="1" w:lastColumn="0" w:noHBand="0" w:noVBand="1"/>
+      </w:tblPr>
+      <w:tblGrid>
+        <w:gridCol w:w="1918"/>
+        <w:gridCol w:w="1642"/>
+        <w:gridCol w:w="1648"/>
+        <w:gridCol w:w="1695"/>
+      </w:tblGrid>
+      <w:tr>
+        <w:trPr>
+          <w:trHeight w:val="454"/>
+        </w:trPr>
+        <w:tc>
+          <w:tcPr>
+            <w:tcW w:w="1918" w:type="dxa"/>
+            <w:vAlign w:val="center"/>
+          </w:tcPr>
+          <w:p>
+            <w:pPr>
+              <w:jc w:val="center"/>
+            </w:pPr>
+            <w:r>
+              <w:t>id_establecimineto</w:t>
+            </w:r>
+          </w:p>
+        </w:tc>
+        <w:tc>
+          <w:tcPr>
+            <w:tcW w:w="1642" w:type="dxa"/>
+            <w:vAlign w:val="center"/>
+          </w:tcPr>
+          <w:p>
+            <w:pPr>
+              <w:jc w:val="center"/>
+            </w:pPr>
+            <w:r>
+              <w:t>cadena-grupo</w:t>
+            </w:r>
+          </w:p>
+        </w:tc>
+        <w:tc>
+          <w:tcPr>
+            <w:tcW w:w="1648" w:type="dxa"/>
+            <w:vAlign w:val="center"/>
+          </w:tcPr>
+          <w:p>
+            <w:pPr>
+              <w:jc w:val="center"/>
+            </w:pPr>
+            <w:r>
+              <w:t>sociedad</w:t>
+            </w:r>
+          </w:p>
+        </w:tc>
+        <w:tc>
+          <w:tcPr>
+            <w:tcW w:w="1695" w:type="dxa"/>
+            <w:vAlign w:val="center"/>
+          </w:tcPr>
+          <w:p>
+            <w:pPr>
+              <w:jc w:val="center"/>
+            </w:pPr>
+            <w:r>
+              <w:t>establecimiento</w:t>
+            </w:r>
+          </w:p>
+        </w:tc>
+      </w:tr>
+      <w:tr>
+        <w:trPr>
+          <w:trHeight w:val="454"/>
+        </w:trPr>
+        <w:tc>
+          <w:tcPr>
+            <w:tcW w:w="1918" w:type="dxa"/>
+            <w:vAlign w:val="center"/>
+          </w:tcPr>
+          <w:p>
+            <w:pPr>
+              <w:jc w:val="center"/>
+            </w:pPr>
+          </w:p>
+        </w:tc>
+        <w:tc>
+          <w:tcPr>
+            <w:tcW w:w="1642" w:type="dxa"/>
+            <w:vAlign w:val="center"/>
+          </w:tcPr>
+          <w:p>
+            <w:pPr>
+              <w:jc w:val="center"/>
+            </w:pPr>
+            <w:r>
+              <w:t>VARCHAR</w:t>
+            </w:r>
+          </w:p>
+        </w:tc>
+        <w:tc>
+          <w:tcPr>
+            <w:tcW w:w="1648" w:type="dxa"/>
+            <w:vAlign w:val="center"/>
+          </w:tcPr>
+          <w:p>
+            <w:pPr>
+              <w:jc w:val="center"/>
+            </w:pPr>
+            <w:r>
+              <w:t>VARCHAR</w:t>
+            </w:r>
+          </w:p>
+        </w:tc>
+        <w:tc>
+          <w:tcPr>
+            <w:tcW w:w="1695" w:type="dxa"/>
+            <w:vAlign w:val="center"/>
+          </w:tcPr>
+          <w:p>
+            <w:pPr>
+              <w:jc w:val="center"/>
+            </w:pPr>
+            <w:r>
+              <w:t>VARCHAR</w:t>
+            </w:r>
+          </w:p>
+        </w:tc>
+      </w:tr>
+    </w:tbl>
+    <w:p/>
+    <w:p/>
+    <w:p>
+      <w:pPr>
+        <w:rPr>
+          <w:b/>
+          <w:bCs/>
+        </w:rPr>
+      </w:pPr>
+      <w:r>
+        <w:rPr>
+          <w:b/>
+          <w:bCs/>
+        </w:rPr>
+        <w:t>Tabla Tipos Incidencia</w:t>
+      </w:r>
+    </w:p>
+    <w:tbl>
+      <w:tblPr>
+        <w:tblStyle w:val="Tablaconcuadrcula"/>
+        <w:tblW w:w="0" w:type="auto"/>
+        <w:tblLook w:val="04A0" w:firstRow="1" w:lastRow="0" w:firstColumn="1" w:lastColumn="0" w:noHBand="0" w:noVBand="1"/>
+      </w:tblPr>
+      <w:tblGrid>
+        <w:gridCol w:w="4247"/>
+        <w:gridCol w:w="4247"/>
+      </w:tblGrid>
+      <w:tr>
+        <w:tc>
+          <w:tcPr>
+            <w:tcW w:w="4247" w:type="dxa"/>
+          </w:tcPr>
+          <w:p>
+            <w:r>
+              <w:t>Id_tipo</w:t>
+            </w:r>
+          </w:p>
+        </w:tc>
+        <w:tc>
+          <w:tcPr>
+            <w:tcW w:w="4247" w:type="dxa"/>
+          </w:tcPr>
+          <w:p>
+            <w:r>
+              <w:t>tipo_incidencia</w:t>
+            </w:r>
+          </w:p>
+        </w:tc>
+      </w:tr>
+      <w:tr>
+        <w:tc>
+          <w:tcPr>
+            <w:tcW w:w="4247" w:type="dxa"/>
+          </w:tcPr>
+          <w:p/>
+        </w:tc>
+        <w:tc>
+          <w:tcPr>
+            <w:tcW w:w="4247" w:type="dxa"/>
+          </w:tcPr>
+          <w:p>
+            <w:r>
+              <w:t>VARCHAR</w:t>
+            </w:r>
+          </w:p>
+        </w:tc>
+      </w:tr>
+    </w:tbl>
+    <w:p/>
+    <w:p/>
     <w:p/>
     <w:sectPr>
       <w:pgSz w:w="11906" w:h="16838"/>
@@ -900,6 +1643,119 @@
     </w:lvl>
   </w:abstractNum>
   <w:abstractNum w:abstractNumId="4" w15:restartNumberingAfterBreak="0">
+    <w:nsid w:val="546029D8"/>
+    <w:multiLevelType w:val="hybridMultilevel"/>
+    <w:tmpl w:val="195420CE"/>
+    <w:lvl w:ilvl="0" w:tplc="F3E07D08">
+      <w:start w:val="2"/>
+      <w:numFmt w:val="bullet"/>
+      <w:lvlText w:val="-"/>
+      <w:lvlJc w:val="left"/>
+      <w:pPr>
+        <w:ind w:left="720" w:hanging="360"/>
+      </w:pPr>
+      <w:rPr>
+        <w:rFonts w:ascii="Calibri" w:eastAsiaTheme="minorHAnsi" w:hAnsi="Calibri" w:cs="Calibri" w:hint="default"/>
+      </w:rPr>
+    </w:lvl>
+    <w:lvl w:ilvl="1" w:tplc="0C0A0003" w:tentative="1">
+      <w:start w:val="1"/>
+      <w:numFmt w:val="bullet"/>
+      <w:lvlText w:val="o"/>
+      <w:lvlJc w:val="left"/>
+      <w:pPr>
+        <w:ind w:left="1440" w:hanging="360"/>
+      </w:pPr>
+      <w:rPr>
+        <w:rFonts w:ascii="Courier New" w:hAnsi="Courier New" w:cs="Courier New" w:hint="default"/>
+      </w:rPr>
+    </w:lvl>
+    <w:lvl w:ilvl="2" w:tplc="0C0A0005" w:tentative="1">
+      <w:start w:val="1"/>
+      <w:numFmt w:val="bullet"/>
+      <w:lvlText w:val=""/>
+      <w:lvlJc w:val="left"/>
+      <w:pPr>
+        <w:ind w:left="2160" w:hanging="360"/>
+      </w:pPr>
+      <w:rPr>
+        <w:rFonts w:ascii="Wingdings" w:hAnsi="Wingdings" w:hint="default"/>
+      </w:rPr>
+    </w:lvl>
+    <w:lvl w:ilvl="3" w:tplc="0C0A0001" w:tentative="1">
+      <w:start w:val="1"/>
+      <w:numFmt w:val="bullet"/>
+      <w:lvlText w:val=""/>
+      <w:lvlJc w:val="left"/>
+      <w:pPr>
+        <w:ind w:left="2880" w:hanging="360"/>
+      </w:pPr>
+      <w:rPr>
+        <w:rFonts w:ascii="Symbol" w:hAnsi="Symbol" w:hint="default"/>
+      </w:rPr>
+    </w:lvl>
+    <w:lvl w:ilvl="4" w:tplc="0C0A0003" w:tentative="1">
+      <w:start w:val="1"/>
+      <w:numFmt w:val="bullet"/>
+      <w:lvlText w:val="o"/>
+      <w:lvlJc w:val="left"/>
+      <w:pPr>
+        <w:ind w:left="3600" w:hanging="360"/>
+      </w:pPr>
+      <w:rPr>
+        <w:rFonts w:ascii="Courier New" w:hAnsi="Courier New" w:cs="Courier New" w:hint="default"/>
+      </w:rPr>
+    </w:lvl>
+    <w:lvl w:ilvl="5" w:tplc="0C0A0005" w:tentative="1">
+      <w:start w:val="1"/>
+      <w:numFmt w:val="bullet"/>
+      <w:lvlText w:val=""/>
+      <w:lvlJc w:val="left"/>
+      <w:pPr>
+        <w:ind w:left="4320" w:hanging="360"/>
+      </w:pPr>
+      <w:rPr>
+        <w:rFonts w:ascii="Wingdings" w:hAnsi="Wingdings" w:hint="default"/>
+      </w:rPr>
+    </w:lvl>
+    <w:lvl w:ilvl="6" w:tplc="0C0A0001" w:tentative="1">
+      <w:start w:val="1"/>
+      <w:numFmt w:val="bullet"/>
+      <w:lvlText w:val=""/>
+      <w:lvlJc w:val="left"/>
+      <w:pPr>
+        <w:ind w:left="5040" w:hanging="360"/>
+      </w:pPr>
+      <w:rPr>
+        <w:rFonts w:ascii="Symbol" w:hAnsi="Symbol" w:hint="default"/>
+      </w:rPr>
+    </w:lvl>
+    <w:lvl w:ilvl="7" w:tplc="0C0A0003" w:tentative="1">
+      <w:start w:val="1"/>
+      <w:numFmt w:val="bullet"/>
+      <w:lvlText w:val="o"/>
+      <w:lvlJc w:val="left"/>
+      <w:pPr>
+        <w:ind w:left="5760" w:hanging="360"/>
+      </w:pPr>
+      <w:rPr>
+        <w:rFonts w:ascii="Courier New" w:hAnsi="Courier New" w:cs="Courier New" w:hint="default"/>
+      </w:rPr>
+    </w:lvl>
+    <w:lvl w:ilvl="8" w:tplc="0C0A0005" w:tentative="1">
+      <w:start w:val="1"/>
+      <w:numFmt w:val="bullet"/>
+      <w:lvlText w:val=""/>
+      <w:lvlJc w:val="left"/>
+      <w:pPr>
+        <w:ind w:left="6480" w:hanging="360"/>
+      </w:pPr>
+      <w:rPr>
+        <w:rFonts w:ascii="Wingdings" w:hAnsi="Wingdings" w:hint="default"/>
+      </w:rPr>
+    </w:lvl>
+  </w:abstractNum>
+  <w:abstractNum w:abstractNumId="5" w15:restartNumberingAfterBreak="0">
     <w:nsid w:val="7C965609"/>
     <w:multiLevelType w:val="hybridMultilevel"/>
     <w:tmpl w:val="C2AE42CA"/>
@@ -998,10 +1854,13 @@
     <w:abstractNumId w:val="1"/>
   </w:num>
   <w:num w:numId="4" w16cid:durableId="277445392">
-    <w:abstractNumId w:val="4"/>
+    <w:abstractNumId w:val="5"/>
   </w:num>
   <w:num w:numId="5" w16cid:durableId="447743638">
     <w:abstractNumId w:val="0"/>
+  </w:num>
+  <w:num w:numId="6" w16cid:durableId="503786951">
+    <w:abstractNumId w:val="4"/>
   </w:num>
 </w:numbering>
 </file>
@@ -1923,6 +2782,25 @@
       <w:spacing w:val="5"/>
     </w:rPr>
   </w:style>
+  <w:style w:type="table" w:styleId="Tablaconcuadrcula">
+    <w:name w:val="Table Grid"/>
+    <w:basedOn w:val="Tablanormal"/>
+    <w:uiPriority w:val="39"/>
+    <w:rsid w:val="006F45D5"/>
+    <w:pPr>
+      <w:spacing w:after="0" w:line="240" w:lineRule="auto"/>
+    </w:pPr>
+    <w:tblPr>
+      <w:tblBorders>
+        <w:top w:val="single" w:sz="4" w:space="0" w:color="auto"/>
+        <w:left w:val="single" w:sz="4" w:space="0" w:color="auto"/>
+        <w:bottom w:val="single" w:sz="4" w:space="0" w:color="auto"/>
+        <w:right w:val="single" w:sz="4" w:space="0" w:color="auto"/>
+        <w:insideH w:val="single" w:sz="4" w:space="0" w:color="auto"/>
+        <w:insideV w:val="single" w:sz="4" w:space="0" w:color="auto"/>
+      </w:tblBorders>
+    </w:tblPr>
+  </w:style>
 </w:styles>
 </file>
 

</xml_diff>

<commit_message>
UPDATE: preparacion del proyecto, index.html y script.js
</commit_message>
<xml_diff>
--- a/Preparación del proyecto.docx
+++ b/Preparación del proyecto.docx
@@ -43,43 +43,49 @@
         <w:t>dministrador que creará o designará los usuarios y</w:t>
       </w:r>
       <w:r>
-        <w:t xml:space="preserve"> le dará a cada uno de ellos los permisos pertinentes.</w:t>
+        <w:t xml:space="preserve"> le dará a cada uno de ellos los permisos pertinentes</w:t>
+      </w:r>
+      <w:r>
+        <w:t xml:space="preserve">, por ejemplo: </w:t>
       </w:r>
     </w:p>
     <w:p>
       <w:pPr>
         <w:pStyle w:val="Prrafodelista"/>
         <w:numPr>
-          <w:ilvl w:val="0"/>
+          <w:ilvl w:val="1"/>
           <w:numId w:val="6"/>
         </w:numPr>
       </w:pPr>
       <w:r>
-        <w:t>Usuario que Creará Clientes</w:t>
+        <w:t>Creará Clientes</w:t>
       </w:r>
     </w:p>
     <w:p>
       <w:pPr>
         <w:pStyle w:val="Prrafodelista"/>
         <w:numPr>
-          <w:ilvl w:val="0"/>
+          <w:ilvl w:val="1"/>
           <w:numId w:val="6"/>
         </w:numPr>
       </w:pPr>
       <w:r>
-        <w:t>Usuario Departamento de Gestión de Incidencias</w:t>
+        <w:t>Departamento de Gestión de Incidencias</w:t>
       </w:r>
     </w:p>
     <w:p>
       <w:pPr>
         <w:pStyle w:val="Prrafodelista"/>
         <w:numPr>
-          <w:ilvl w:val="0"/>
+          <w:ilvl w:val="1"/>
           <w:numId w:val="6"/>
         </w:numPr>
       </w:pPr>
       <w:r>
-        <w:t>Usuario Atención al Cliente</w:t>
+        <w:t>Atención al Cliente</w:t>
+      </w:r>
+      <w:r>
+        <w:t xml:space="preserve"> (sólo visualiza)</w:t>
       </w:r>
     </w:p>
     <w:p/>
@@ -193,12 +199,13 @@
       <w:r>
         <w:rPr>
           <w:noProof/>
+          <w:u w:val="single"/>
         </w:rPr>
         <w:drawing>
-          <wp:inline distT="0" distB="0" distL="0" distR="0" wp14:anchorId="13055736" wp14:editId="2251981E">
+          <wp:inline distT="0" distB="0" distL="0" distR="0" wp14:anchorId="5D9C7F86" wp14:editId="7C3C6AF9">
             <wp:extent cx="5400040" cy="3037840"/>
             <wp:effectExtent l="0" t="0" r="0" b="0"/>
-            <wp:docPr id="918720399" name="Imagen 1"/>
+            <wp:docPr id="515119516" name="Imagen 1"/>
             <wp:cNvGraphicFramePr>
               <a:graphicFrameLocks xmlns:a="http://schemas.openxmlformats.org/drawingml/2006/main" noChangeAspect="1"/>
             </wp:cNvGraphicFramePr>
@@ -206,7 +213,7 @@
               <a:graphicData uri="http://schemas.openxmlformats.org/drawingml/2006/picture">
                 <pic:pic xmlns:pic="http://schemas.openxmlformats.org/drawingml/2006/picture">
                   <pic:nvPicPr>
-                    <pic:cNvPr id="918720399" name="Imagen 918720399"/>
+                    <pic:cNvPr id="515119516" name="Imagen 515119516"/>
                     <pic:cNvPicPr/>
                   </pic:nvPicPr>
                   <pic:blipFill>
@@ -245,11 +252,6 @@
       </w:pPr>
     </w:p>
     <w:p>
-      <w:pPr>
-        <w:rPr>
-          <w:u w:val="single"/>
-        </w:rPr>
-      </w:pPr>
       <w:r>
         <w:t xml:space="preserve">Después de ingresar, te redirigirá a </w:t>
       </w:r>
@@ -270,7 +272,21 @@
         <w:t xml:space="preserve">en la que </w:t>
       </w:r>
       <w:r>
-        <w:t xml:space="preserve">se podrá seleccionar una de ellas y hacer el seguimiento de ésta. También habrá un menú en el que se </w:t>
+        <w:t>se podrá seleccionar una de ellas y hacer el seguimiento de ésta</w:t>
+      </w:r>
+      <w:r>
+        <w:t xml:space="preserve"> (</w:t>
+      </w:r>
+      <w:proofErr w:type="spellStart"/>
+      <w:r>
+        <w:t>nº</w:t>
+      </w:r>
+      <w:proofErr w:type="spellEnd"/>
+      <w:r>
+        <w:t xml:space="preserve"> de registro + título de incidencia)</w:t>
+      </w:r>
+      <w:r>
+        <w:t xml:space="preserve">. También habrá un menú en el que se </w:t>
       </w:r>
       <w:r>
         <w:t>podrá elegir qué acci</w:t>
@@ -285,22 +301,30 @@
         <w:t>n</w:t>
       </w:r>
       <w:r>
-        <w:t xml:space="preserve"> realizar: Nueva incidencia, historial de incidencias (para realizar el seguimiento del estado de ésta)</w:t>
+        <w:t xml:space="preserve"> realizar: </w:t>
+      </w:r>
+      <w:r>
+        <w:t xml:space="preserve">- </w:t>
+      </w:r>
+      <w:r>
+        <w:t>Nueva incidencia</w:t>
+      </w:r>
+      <w:r>
+        <w:t>, con un formulario a rellenar.</w:t>
+      </w:r>
+    </w:p>
+    <w:p>
+      <w:r>
+        <w:t>- H</w:t>
+      </w:r>
+      <w:r>
+        <w:t>istorial de incidencias</w:t>
       </w:r>
       <w:r>
         <w:t xml:space="preserve">, </w:t>
       </w:r>
       <w:r>
-        <w:t xml:space="preserve">perfil (para consulta de datos </w:t>
-      </w:r>
-      <w:r>
-        <w:t xml:space="preserve">o </w:t>
-      </w:r>
-      <w:r>
-        <w:t>cambiar contraseña)</w:t>
-      </w:r>
-      <w:r>
-        <w:t xml:space="preserve"> y cerrar sesión</w:t>
+        <w:t>para realizar el seguimiento del estado de ésta</w:t>
       </w:r>
       <w:r>
         <w:t>.</w:t>
@@ -313,15 +337,53 @@
         </w:rPr>
       </w:pPr>
       <w:r>
+        <w:t xml:space="preserve">- “Cliente” con </w:t>
+      </w:r>
+      <w:r>
+        <w:t xml:space="preserve">un icono (círculo o cuadrado) donde se verá sus iniciales o su logotipo de establecimiento. Tendrá un desplegable que contendrá </w:t>
+      </w:r>
+      <w:proofErr w:type="gramStart"/>
+      <w:r>
+        <w:t>Perfil</w:t>
+      </w:r>
+      <w:r>
+        <w:rPr>
+          <w:b/>
+          <w:bCs/>
+        </w:rPr>
+        <w:t xml:space="preserve"> </w:t>
+      </w:r>
+      <w:r>
+        <w:t xml:space="preserve"> y</w:t>
+      </w:r>
+      <w:proofErr w:type="gramEnd"/>
+      <w:r>
+        <w:t xml:space="preserve"> </w:t>
+      </w:r>
+      <w:r>
+        <w:t>Cerrar Sesión</w:t>
+      </w:r>
+      <w:r>
+        <w:t xml:space="preserve"> (al pulsarlo redirigirá a la página de inicio).</w:t>
+      </w:r>
+    </w:p>
+    <w:p>
+      <w:pPr>
+        <w:rPr>
+          <w:u w:val="single"/>
+        </w:rPr>
+      </w:pPr>
+      <w:r>
         <w:rPr>
           <w:noProof/>
+          <w:u w:val="single"/>
         </w:rPr>
         <w:lastRenderedPageBreak/>
         <w:drawing>
-          <wp:inline distT="0" distB="0" distL="0" distR="0" wp14:anchorId="3908DAFC" wp14:editId="770BC706">
+          <wp:inline distT="0" distB="0" distL="0" distR="0" wp14:anchorId="2BF4018C" wp14:editId="37C7500A">
             <wp:extent cx="5400040" cy="3037840"/>
             <wp:effectExtent l="0" t="0" r="0" b="0"/>
-            <wp:docPr id="9669538" name="Imagen 2"/>
+            <wp:docPr id="1265928999" name="Imagen 2"/>
             <wp:cNvGraphicFramePr>
               <a:graphicFrameLocks xmlns:a="http://schemas.openxmlformats.org/drawingml/2006/main" noChangeAspect="1"/>
             </wp:cNvGraphicFramePr>
@@ -329,7 +391,7 @@
               <a:graphicData uri="http://schemas.openxmlformats.org/drawingml/2006/picture">
                 <pic:pic xmlns:pic="http://schemas.openxmlformats.org/drawingml/2006/picture">
                   <pic:nvPicPr>
-                    <pic:cNvPr id="9669538" name="Imagen 9669538"/>
+                    <pic:cNvPr id="1265928999" name="Imagen 1265928999"/>
                     <pic:cNvPicPr/>
                   </pic:nvPicPr>
                   <pic:blipFill>
@@ -396,7 +458,7 @@
         </w:numPr>
       </w:pPr>
       <w:r>
-        <w:t>TIPO DE INCIDENCIA (requerido) -&gt; Desplegable con opción de añadir otro tipo de incidencia.</w:t>
+        <w:t>TITULO DE INCIDENCIA -&gt; con caracteres limitados (20)</w:t>
       </w:r>
     </w:p>
     <w:p>
@@ -408,7 +470,7 @@
         </w:numPr>
       </w:pPr>
       <w:r>
-        <w:t>DESCRIPCIÓN (requerida) -&gt; por ejemplo un textarea donde exponga el problema.</w:t>
+        <w:t>TIPO DE INCIDENCIA (requerido) -&gt; Desplegable con opción de añadir otro tipo de incidencia.</w:t>
       </w:r>
     </w:p>
     <w:p>
@@ -420,7 +482,15 @@
         </w:numPr>
       </w:pPr>
       <w:r>
-        <w:t>FECHA DE INCIDENCIA (requerido) -&gt; tendrá que indicar cuándo ha ocurrido esa incidencia.</w:t>
+        <w:t xml:space="preserve">DESCRIPCIÓN (requerida) -&gt; por ejemplo un </w:t>
+      </w:r>
+      <w:proofErr w:type="spellStart"/>
+      <w:r>
+        <w:t>textarea</w:t>
+      </w:r>
+      <w:proofErr w:type="spellEnd"/>
+      <w:r>
+        <w:t xml:space="preserve"> donde exponga el problema.</w:t>
       </w:r>
     </w:p>
     <w:p>
@@ -432,7 +502,7 @@
         </w:numPr>
       </w:pPr>
       <w:r>
-        <w:t>Nº ALBARÁN (INT)</w:t>
+        <w:t>FECHA DE INCIDENCIA (requerido) -&gt; tendrá que indicar cuándo ha ocurrido esa incidencia.</w:t>
       </w:r>
     </w:p>
     <w:p>
@@ -443,11 +513,54 @@
           <w:numId w:val="5"/>
         </w:numPr>
       </w:pPr>
-      <w:r>
-        <w:t>Nº ETIQUETA/S (INT) -&gt; puede haber má</w:t>
-      </w:r>
-      <w:r>
-        <w:t>s de una etiqueta por lo que habrá que dar la opción de pode añadir más de una.</w:t>
+      <w:proofErr w:type="spellStart"/>
+      <w:r>
+        <w:t>Nº</w:t>
+      </w:r>
+      <w:proofErr w:type="spellEnd"/>
+      <w:r>
+        <w:t xml:space="preserve"> ALBARÁN (INT)</w:t>
+      </w:r>
+    </w:p>
+    <w:p>
+      <w:pPr>
+        <w:pStyle w:val="Prrafodelista"/>
+        <w:numPr>
+          <w:ilvl w:val="0"/>
+          <w:numId w:val="5"/>
+        </w:numPr>
+      </w:pPr>
+      <w:proofErr w:type="spellStart"/>
+      <w:r>
+        <w:t>Nº</w:t>
+      </w:r>
+      <w:proofErr w:type="spellEnd"/>
+      <w:r>
+        <w:t xml:space="preserve"> ETIQUETA/S (INT) -&gt; puede haber má</w:t>
+      </w:r>
+      <w:r>
+        <w:t>s de una etiqueta por lo que habrá que dar la opción de pode</w:t>
+      </w:r>
+      <w:r>
+        <w:t>r</w:t>
+      </w:r>
+      <w:r>
+        <w:t xml:space="preserve"> añadir más de una.</w:t>
+      </w:r>
+    </w:p>
+    <w:p>
+      <w:pPr>
+        <w:pStyle w:val="Prrafodelista"/>
+        <w:numPr>
+          <w:ilvl w:val="0"/>
+          <w:numId w:val="5"/>
+        </w:numPr>
+      </w:pPr>
+      <w:r>
+        <w:t xml:space="preserve">ADJUNTO -&gt; (limitar tamaño y </w:t>
+      </w:r>
+      <w:r>
+        <w:t>tipos de archivo)</w:t>
       </w:r>
     </w:p>
     <w:p>
@@ -456,10 +569,10 @@
           <w:noProof/>
         </w:rPr>
         <w:drawing>
-          <wp:inline distT="0" distB="0" distL="0" distR="0" wp14:anchorId="63844B3B" wp14:editId="35887D9E">
+          <wp:inline distT="0" distB="0" distL="0" distR="0" wp14:anchorId="41CFF35F" wp14:editId="7A7363C4">
             <wp:extent cx="5400040" cy="3037840"/>
             <wp:effectExtent l="0" t="0" r="0" b="0"/>
-            <wp:docPr id="438340946" name="Imagen 1"/>
+            <wp:docPr id="873350186" name="Imagen 3"/>
             <wp:cNvGraphicFramePr>
               <a:graphicFrameLocks xmlns:a="http://schemas.openxmlformats.org/drawingml/2006/main" noChangeAspect="1"/>
             </wp:cNvGraphicFramePr>
@@ -467,7 +580,7 @@
               <a:graphicData uri="http://schemas.openxmlformats.org/drawingml/2006/picture">
                 <pic:pic xmlns:pic="http://schemas.openxmlformats.org/drawingml/2006/picture">
                   <pic:nvPicPr>
-                    <pic:cNvPr id="438340946" name="Imagen 438340946"/>
+                    <pic:cNvPr id="873350186" name="Imagen 873350186"/>
                     <pic:cNvPicPr/>
                   </pic:nvPicPr>
                   <pic:blipFill>
@@ -499,8 +612,10 @@
       </w:r>
     </w:p>
     <w:p/>
-    <w:p>
-      <w:r>
+    <w:p/>
+    <w:p>
+      <w:r>
+        <w:lastRenderedPageBreak/>
         <w:t>Cuando se envíe el formulario:</w:t>
       </w:r>
     </w:p>
@@ -513,7 +628,6 @@
         </w:numPr>
       </w:pPr>
       <w:r>
-        <w:lastRenderedPageBreak/>
         <w:t>Saldrá un modal</w:t>
       </w:r>
       <w:r>
@@ -523,7 +637,23 @@
         <w:t>o mensaje</w:t>
       </w:r>
       <w:r>
-        <w:t>, o se redirigirá a una página nueva confirmando el registro de esa incidencia y el nº de registro (año-nº incremental, por ejemplo 2025-0001).</w:t>
+        <w:t xml:space="preserve">, o se redirigirá a una página nueva confirmando el registro de esa incidencia y el </w:t>
+      </w:r>
+      <w:proofErr w:type="spellStart"/>
+      <w:r>
+        <w:t>nº</w:t>
+      </w:r>
+      <w:proofErr w:type="spellEnd"/>
+      <w:r>
+        <w:t xml:space="preserve"> de registro (año-</w:t>
+      </w:r>
+      <w:proofErr w:type="spellStart"/>
+      <w:r>
+        <w:t>nº</w:t>
+      </w:r>
+      <w:proofErr w:type="spellEnd"/>
+      <w:r>
+        <w:t xml:space="preserve"> incremental, por ejemplo 2025-0001).</w:t>
       </w:r>
     </w:p>
     <w:p>
@@ -535,7 +665,42 @@
         </w:numPr>
       </w:pPr>
       <w:r>
-        <w:t>Se enviará un correo electrónico al cliente, al departamento de incidencias, atención de cliente y al gerente de la lavandería con el nº de registro y la información del formulario.</w:t>
+        <w:t>Se enviará un correo electrónico al cliente, al departamento de incidencias</w:t>
+      </w:r>
+      <w:r>
+        <w:t xml:space="preserve">, </w:t>
+      </w:r>
+      <w:r>
+        <w:t xml:space="preserve">al gerente de la lavandería </w:t>
+      </w:r>
+      <w:r>
+        <w:t xml:space="preserve">y al “Super” Administrador </w:t>
+      </w:r>
+      <w:r>
+        <w:t xml:space="preserve">con el </w:t>
+      </w:r>
+      <w:proofErr w:type="spellStart"/>
+      <w:r>
+        <w:t>nº</w:t>
+      </w:r>
+      <w:proofErr w:type="spellEnd"/>
+      <w:r>
+        <w:t xml:space="preserve"> de registro y la información del formulario</w:t>
+      </w:r>
+      <w:r>
+        <w:t xml:space="preserve"> (</w:t>
+      </w:r>
+      <w:r>
+        <w:t>la información recibida</w:t>
+      </w:r>
+      <w:r>
+        <w:t xml:space="preserve"> tiene que poder decidirl</w:t>
+      </w:r>
+      <w:r>
+        <w:t>a</w:t>
+      </w:r>
+      <w:r>
+        <w:t xml:space="preserve"> o gestionarlo el super administrador)</w:t>
       </w:r>
     </w:p>
     <w:p>
@@ -547,7 +712,25 @@
         </w:numPr>
       </w:pPr>
       <w:r>
-        <w:t>Se enviarán los datos a una aplicación donde los departamentos correspondientes pueda gestionar esta incidencia.</w:t>
+        <w:t xml:space="preserve">Se </w:t>
+      </w:r>
+      <w:r>
+        <w:t>guardarán</w:t>
+      </w:r>
+      <w:r>
+        <w:t xml:space="preserve"> los datos a </w:t>
+      </w:r>
+      <w:r>
+        <w:t xml:space="preserve">la lavandería </w:t>
+      </w:r>
+      <w:r>
+        <w:t>donde los departamentos correspondientes pueda</w:t>
+      </w:r>
+      <w:r>
+        <w:t>n</w:t>
+      </w:r>
+      <w:r>
+        <w:t xml:space="preserve"> gestionar esta incidencia.</w:t>
       </w:r>
     </w:p>
     <w:p>
@@ -559,7 +742,33 @@
         </w:numPr>
       </w:pPr>
       <w:r>
-        <w:t xml:space="preserve">En Historial de Incidencias podrá revisar esta información consultándolo por nº de registro. </w:t>
+        <w:t xml:space="preserve">En Historial de Incidencias </w:t>
+      </w:r>
+      <w:r>
+        <w:t xml:space="preserve">se </w:t>
+      </w:r>
+      <w:r>
+        <w:t>podrá revisar esta información consultándol</w:t>
+      </w:r>
+      <w:r>
+        <w:t>a</w:t>
+      </w:r>
+      <w:r>
+        <w:t xml:space="preserve"> por </w:t>
+      </w:r>
+      <w:proofErr w:type="spellStart"/>
+      <w:r>
+        <w:t>nº</w:t>
+      </w:r>
+      <w:proofErr w:type="spellEnd"/>
+      <w:r>
+        <w:t xml:space="preserve"> de registro</w:t>
+      </w:r>
+      <w:r>
+        <w:t xml:space="preserve"> (y Título de Incidencia)</w:t>
+      </w:r>
+      <w:r>
+        <w:t xml:space="preserve">. </w:t>
       </w:r>
     </w:p>
     <w:p>
@@ -568,10 +777,10 @@
           <w:noProof/>
         </w:rPr>
         <w:drawing>
-          <wp:inline distT="0" distB="0" distL="0" distR="0" wp14:anchorId="7020083B" wp14:editId="0050C454">
+          <wp:inline distT="0" distB="0" distL="0" distR="0" wp14:anchorId="19A34235" wp14:editId="02510D2F">
             <wp:extent cx="5400040" cy="3037840"/>
             <wp:effectExtent l="0" t="0" r="0" b="0"/>
-            <wp:docPr id="693762759" name="Imagen 2"/>
+            <wp:docPr id="775541992" name="Imagen 4"/>
             <wp:cNvGraphicFramePr>
               <a:graphicFrameLocks xmlns:a="http://schemas.openxmlformats.org/drawingml/2006/main" noChangeAspect="1"/>
             </wp:cNvGraphicFramePr>
@@ -579,7 +788,7 @@
               <a:graphicData uri="http://schemas.openxmlformats.org/drawingml/2006/picture">
                 <pic:pic xmlns:pic="http://schemas.openxmlformats.org/drawingml/2006/picture">
                   <pic:nvPicPr>
-                    <pic:cNvPr id="693762759" name="Imagen 693762759"/>
+                    <pic:cNvPr id="775541992" name="Imagen 775541992"/>
                     <pic:cNvPicPr/>
                   </pic:nvPicPr>
                   <pic:blipFill>
@@ -613,10 +822,7 @@
     <w:p/>
     <w:p>
       <w:r>
-        <w:t>En la página</w:t>
-      </w:r>
-      <w:r>
-        <w:t xml:space="preserve"> de </w:t>
+        <w:t xml:space="preserve">En la página de </w:t>
       </w:r>
       <w:r>
         <w:rPr>
@@ -638,10 +844,10 @@
           <w:noProof/>
         </w:rPr>
         <w:drawing>
-          <wp:inline distT="0" distB="0" distL="0" distR="0" wp14:anchorId="52D4CF52" wp14:editId="1F7255C2">
+          <wp:inline distT="0" distB="0" distL="0" distR="0" wp14:anchorId="74B9EAB0" wp14:editId="78557AB3">
             <wp:extent cx="5400040" cy="3037840"/>
             <wp:effectExtent l="0" t="0" r="0" b="0"/>
-            <wp:docPr id="399016853" name="Imagen 3"/>
+            <wp:docPr id="1926229020" name="Imagen 5"/>
             <wp:cNvGraphicFramePr>
               <a:graphicFrameLocks xmlns:a="http://schemas.openxmlformats.org/drawingml/2006/main" noChangeAspect="1"/>
             </wp:cNvGraphicFramePr>
@@ -649,7 +855,7 @@
               <a:graphicData uri="http://schemas.openxmlformats.org/drawingml/2006/picture">
                 <pic:pic xmlns:pic="http://schemas.openxmlformats.org/drawingml/2006/picture">
                   <pic:nvPicPr>
-                    <pic:cNvPr id="399016853" name="Imagen 399016853"/>
+                    <pic:cNvPr id="1926229020" name="Imagen 1926229020"/>
                     <pic:cNvPicPr/>
                   </pic:nvPicPr>
                   <pic:blipFill>
@@ -702,10 +908,75 @@
         </w:numPr>
       </w:pPr>
       <w:r>
-        <w:lastRenderedPageBreak/>
-        <w:t>LAVANDERÍA</w:t>
-      </w:r>
-    </w:p>
+        <w:t>WEB-LAVANDERÍA</w:t>
+      </w:r>
+    </w:p>
+    <w:p>
+      <w:r>
+        <w:t xml:space="preserve">Cada usuario o departamento tendrá que introducir su “usuario” y contraseña. Dependiendo de los permisos que haya dado el “Super” Administrador, </w:t>
+      </w:r>
+      <w:proofErr w:type="gramStart"/>
+      <w:r>
+        <w:t>les</w:t>
+      </w:r>
+      <w:proofErr w:type="gramEnd"/>
+      <w:r>
+        <w:t xml:space="preserve"> redirigirá a una página con una serie de funcionalidades que aparecerán en el menú.</w:t>
+      </w:r>
+      <w:r>
+        <w:t xml:space="preserve"> El “Super” Administrador podrá ver todas las funcionalidades.</w:t>
+      </w:r>
+    </w:p>
+    <w:p>
+      <w:r>
+        <w:rPr>
+          <w:noProof/>
+        </w:rPr>
+        <w:drawing>
+          <wp:inline distT="0" distB="0" distL="0" distR="0" wp14:anchorId="399315A5" wp14:editId="03020F72">
+            <wp:extent cx="5400040" cy="3037840"/>
+            <wp:effectExtent l="0" t="0" r="0" b="0"/>
+            <wp:docPr id="909356831" name="Imagen 1"/>
+            <wp:cNvGraphicFramePr>
+              <a:graphicFrameLocks xmlns:a="http://schemas.openxmlformats.org/drawingml/2006/main" noChangeAspect="1"/>
+            </wp:cNvGraphicFramePr>
+            <a:graphic xmlns:a="http://schemas.openxmlformats.org/drawingml/2006/main">
+              <a:graphicData uri="http://schemas.openxmlformats.org/drawingml/2006/picture">
+                <pic:pic xmlns:pic="http://schemas.openxmlformats.org/drawingml/2006/picture">
+                  <pic:nvPicPr>
+                    <pic:cNvPr id="515119516" name="Imagen 515119516"/>
+                    <pic:cNvPicPr/>
+                  </pic:nvPicPr>
+                  <pic:blipFill>
+                    <a:blip r:embed="rId5" cstate="print">
+                      <a:extLst>
+                        <a:ext uri="{28A0092B-C50C-407E-A947-70E740481C1C}">
+                          <a14:useLocalDpi xmlns:a14="http://schemas.microsoft.com/office/drawing/2010/main" val="0"/>
+                        </a:ext>
+                      </a:extLst>
+                    </a:blip>
+                    <a:stretch>
+                      <a:fillRect/>
+                    </a:stretch>
+                  </pic:blipFill>
+                  <pic:spPr>
+                    <a:xfrm>
+                      <a:off x="0" y="0"/>
+                      <a:ext cx="5400040" cy="3037840"/>
+                    </a:xfrm>
+                    <a:prstGeom prst="rect">
+                      <a:avLst/>
+                    </a:prstGeom>
+                  </pic:spPr>
+                </pic:pic>
+              </a:graphicData>
+            </a:graphic>
+          </wp:inline>
+        </w:drawing>
+      </w:r>
+    </w:p>
+    <w:p/>
+    <w:p/>
     <w:p>
       <w:pPr>
         <w:pStyle w:val="Prrafodelista"/>
@@ -736,20 +1007,20 @@
     <w:tbl>
       <w:tblPr>
         <w:tblStyle w:val="Tablaconcuadrcula"/>
-        <w:tblW w:w="11057" w:type="dxa"/>
+        <w:tblW w:w="0" w:type="auto"/>
         <w:tblInd w:w="-1139" w:type="dxa"/>
-        <w:tblLayout w:type="fixed"/>
         <w:tblLook w:val="04A0" w:firstRow="1" w:lastRow="0" w:firstColumn="1" w:lastColumn="0" w:noHBand="0" w:noVBand="1"/>
       </w:tblPr>
       <w:tblGrid>
-        <w:gridCol w:w="521"/>
-        <w:gridCol w:w="2031"/>
-        <w:gridCol w:w="1177"/>
-        <w:gridCol w:w="1579"/>
-        <w:gridCol w:w="1496"/>
-        <w:gridCol w:w="1843"/>
-        <w:gridCol w:w="1134"/>
-        <w:gridCol w:w="1276"/>
+        <w:gridCol w:w="466"/>
+        <w:gridCol w:w="1325"/>
+        <w:gridCol w:w="1387"/>
+        <w:gridCol w:w="955"/>
+        <w:gridCol w:w="1335"/>
+        <w:gridCol w:w="1056"/>
+        <w:gridCol w:w="1443"/>
+        <w:gridCol w:w="766"/>
+        <w:gridCol w:w="900"/>
       </w:tblGrid>
       <w:tr>
         <w:trPr>
@@ -757,7 +1028,7 @@
         </w:trPr>
         <w:tc>
           <w:tcPr>
-            <w:tcW w:w="521" w:type="dxa"/>
+            <w:tcW w:w="0" w:type="auto"/>
             <w:vAlign w:val="center"/>
           </w:tcPr>
           <w:p>
@@ -771,21 +1042,23 @@
         </w:tc>
         <w:tc>
           <w:tcPr>
-            <w:tcW w:w="2031" w:type="dxa"/>
+            <w:tcW w:w="0" w:type="auto"/>
             <w:vAlign w:val="center"/>
           </w:tcPr>
           <w:p>
             <w:pPr>
               <w:jc w:val="center"/>
             </w:pPr>
+            <w:proofErr w:type="spellStart"/>
             <w:r>
               <w:t>id_registro</w:t>
             </w:r>
+            <w:proofErr w:type="spellEnd"/>
           </w:p>
         </w:tc>
         <w:tc>
           <w:tcPr>
-            <w:tcW w:w="1177" w:type="dxa"/>
+            <w:tcW w:w="0" w:type="auto"/>
             <w:vAlign w:val="center"/>
           </w:tcPr>
           <w:p>
@@ -799,63 +1072,84 @@
         </w:tc>
         <w:tc>
           <w:tcPr>
-            <w:tcW w:w="1579" w:type="dxa"/>
+            <w:tcW w:w="0" w:type="auto"/>
+          </w:tcPr>
+          <w:p>
+            <w:pPr>
+              <w:jc w:val="center"/>
+            </w:pPr>
+            <w:r>
+              <w:t>Título incidencia</w:t>
+            </w:r>
+          </w:p>
+        </w:tc>
+        <w:tc>
+          <w:tcPr>
+            <w:tcW w:w="0" w:type="auto"/>
             <w:vAlign w:val="center"/>
           </w:tcPr>
           <w:p>
             <w:pPr>
               <w:jc w:val="center"/>
             </w:pPr>
+            <w:proofErr w:type="spellStart"/>
             <w:r>
               <w:t>tipo_incidencia</w:t>
             </w:r>
+            <w:proofErr w:type="spellEnd"/>
           </w:p>
         </w:tc>
         <w:tc>
           <w:tcPr>
-            <w:tcW w:w="1496" w:type="dxa"/>
+            <w:tcW w:w="0" w:type="auto"/>
             <w:vAlign w:val="center"/>
           </w:tcPr>
           <w:p>
             <w:pPr>
               <w:jc w:val="center"/>
             </w:pPr>
+            <w:proofErr w:type="spellStart"/>
             <w:r>
               <w:t>descripcion</w:t>
             </w:r>
+            <w:proofErr w:type="spellEnd"/>
           </w:p>
         </w:tc>
         <w:tc>
           <w:tcPr>
-            <w:tcW w:w="1843" w:type="dxa"/>
+            <w:tcW w:w="0" w:type="auto"/>
             <w:vAlign w:val="center"/>
           </w:tcPr>
           <w:p>
             <w:pPr>
               <w:jc w:val="center"/>
             </w:pPr>
+            <w:proofErr w:type="spellStart"/>
             <w:r>
               <w:t>fecha_incidencia</w:t>
             </w:r>
+            <w:proofErr w:type="spellEnd"/>
           </w:p>
         </w:tc>
         <w:tc>
           <w:tcPr>
-            <w:tcW w:w="1134" w:type="dxa"/>
+            <w:tcW w:w="0" w:type="auto"/>
             <w:vAlign w:val="center"/>
           </w:tcPr>
           <w:p>
             <w:pPr>
               <w:jc w:val="center"/>
             </w:pPr>
+            <w:proofErr w:type="spellStart"/>
             <w:r>
               <w:t>albaran</w:t>
             </w:r>
+            <w:proofErr w:type="spellEnd"/>
           </w:p>
         </w:tc>
         <w:tc>
           <w:tcPr>
-            <w:tcW w:w="1276" w:type="dxa"/>
+            <w:tcW w:w="0" w:type="auto"/>
             <w:vAlign w:val="center"/>
           </w:tcPr>
           <w:p>
@@ -874,7 +1168,7 @@
         </w:trPr>
         <w:tc>
           <w:tcPr>
-            <w:tcW w:w="521" w:type="dxa"/>
+            <w:tcW w:w="0" w:type="auto"/>
             <w:vAlign w:val="center"/>
           </w:tcPr>
           <w:p>
@@ -888,21 +1182,39 @@
         </w:tc>
         <w:tc>
           <w:tcPr>
-            <w:tcW w:w="2031" w:type="dxa"/>
+            <w:tcW w:w="0" w:type="auto"/>
             <w:vAlign w:val="center"/>
           </w:tcPr>
           <w:p>
             <w:pPr>
               <w:jc w:val="center"/>
             </w:pPr>
+            <w:proofErr w:type="gramStart"/>
             <w:r>
-              <w:t>CONCAT(anio,’-‘, id)</w:t>
+              <w:t>CONCAT(</w:t>
+            </w:r>
+            <w:proofErr w:type="spellStart"/>
+            <w:proofErr w:type="gramEnd"/>
+            <w:r>
+              <w:t>anio</w:t>
+            </w:r>
+            <w:proofErr w:type="spellEnd"/>
+            <w:r>
+              <w:t>,’</w:t>
+            </w:r>
+            <w:proofErr w:type="gramStart"/>
+            <w:r>
+              <w:t>-‘</w:t>
+            </w:r>
+            <w:proofErr w:type="gramEnd"/>
+            <w:r>
+              <w:t>, id)</w:t>
             </w:r>
           </w:p>
         </w:tc>
         <w:tc>
           <w:tcPr>
-            <w:tcW w:w="1177" w:type="dxa"/>
+            <w:tcW w:w="0" w:type="auto"/>
             <w:vAlign w:val="center"/>
           </w:tcPr>
           <w:p>
@@ -916,7 +1228,27 @@
         </w:tc>
         <w:tc>
           <w:tcPr>
-            <w:tcW w:w="1579" w:type="dxa"/>
+            <w:tcW w:w="0" w:type="auto"/>
+            <w:vAlign w:val="center"/>
+          </w:tcPr>
+          <w:p>
+            <w:pPr>
+              <w:jc w:val="center"/>
+            </w:pPr>
+            <w:r>
+              <w:t>VARCHAR (</w:t>
+            </w:r>
+            <w:r>
+              <w:t>20</w:t>
+            </w:r>
+            <w:r>
+              <w:t>)</w:t>
+            </w:r>
+          </w:p>
+        </w:tc>
+        <w:tc>
+          <w:tcPr>
+            <w:tcW w:w="0" w:type="auto"/>
             <w:vAlign w:val="center"/>
           </w:tcPr>
           <w:p>
@@ -930,7 +1262,7 @@
         </w:tc>
         <w:tc>
           <w:tcPr>
-            <w:tcW w:w="1496" w:type="dxa"/>
+            <w:tcW w:w="0" w:type="auto"/>
             <w:vAlign w:val="center"/>
           </w:tcPr>
           <w:p>
@@ -944,7 +1276,7 @@
         </w:tc>
         <w:tc>
           <w:tcPr>
-            <w:tcW w:w="1843" w:type="dxa"/>
+            <w:tcW w:w="0" w:type="auto"/>
             <w:vAlign w:val="center"/>
           </w:tcPr>
           <w:p>
@@ -958,7 +1290,7 @@
         </w:tc>
         <w:tc>
           <w:tcPr>
-            <w:tcW w:w="1134" w:type="dxa"/>
+            <w:tcW w:w="0" w:type="auto"/>
             <w:vAlign w:val="center"/>
           </w:tcPr>
           <w:p>
@@ -972,7 +1304,7 @@
         </w:tc>
         <w:tc>
           <w:tcPr>
-            <w:tcW w:w="1276" w:type="dxa"/>
+            <w:tcW w:w="0" w:type="auto"/>
             <w:vAlign w:val="center"/>
           </w:tcPr>
           <w:p>
@@ -1027,9 +1359,11 @@
             <w:pPr>
               <w:jc w:val="center"/>
             </w:pPr>
+            <w:proofErr w:type="spellStart"/>
             <w:r>
               <w:t>id_establecimineto</w:t>
             </w:r>
+            <w:proofErr w:type="spellEnd"/>
           </w:p>
         </w:tc>
         <w:tc>
@@ -1088,6 +1422,9 @@
             <w:pPr>
               <w:jc w:val="center"/>
             </w:pPr>
+            <w:r>
+              <w:t xml:space="preserve">INT </w:t>
+            </w:r>
           </w:p>
         </w:tc>
         <w:tc>
@@ -1135,6 +1472,21 @@
       </w:tr>
     </w:tbl>
     <w:p/>
+    <w:p>
+      <w:proofErr w:type="spellStart"/>
+      <w:r>
+        <w:t>Id_establecimiento</w:t>
+      </w:r>
+      <w:proofErr w:type="spellEnd"/>
+      <w:r>
+        <w:t xml:space="preserve"> ya lo tiene asignado la lavandería</w:t>
+      </w:r>
+    </w:p>
+    <w:p>
+      <w:r>
+        <w:t>Hay que añadir más campos.</w:t>
+      </w:r>
+    </w:p>
     <w:p/>
     <w:p>
       <w:pPr>
@@ -1167,9 +1519,12 @@
             <w:tcW w:w="4247" w:type="dxa"/>
           </w:tcPr>
           <w:p>
+            <w:proofErr w:type="spellStart"/>
             <w:r>
+              <w:lastRenderedPageBreak/>
               <w:t>Id_tipo</w:t>
             </w:r>
+            <w:proofErr w:type="spellEnd"/>
           </w:p>
         </w:tc>
         <w:tc>
@@ -1177,9 +1532,11 @@
             <w:tcW w:w="4247" w:type="dxa"/>
           </w:tcPr>
           <w:p>
+            <w:proofErr w:type="spellStart"/>
             <w:r>
               <w:t>tipo_incidencia</w:t>
             </w:r>
+            <w:proofErr w:type="spellEnd"/>
           </w:p>
         </w:tc>
       </w:tr>
@@ -1658,7 +2015,7 @@
         <w:rFonts w:ascii="Calibri" w:eastAsiaTheme="minorHAnsi" w:hAnsi="Calibri" w:cs="Calibri" w:hint="default"/>
       </w:rPr>
     </w:lvl>
-    <w:lvl w:ilvl="1" w:tplc="0C0A0003" w:tentative="1">
+    <w:lvl w:ilvl="1" w:tplc="0C0A0003">
       <w:start w:val="1"/>
       <w:numFmt w:val="bullet"/>
       <w:lvlText w:val="o"/>

</xml_diff>